<commit_message>
Don't remember what I have done
</commit_message>
<xml_diff>
--- a/КорниенкоАА/КП ИБАТС.docx
+++ b/КорниенкоАА/КП ИБАТС.docx
@@ -531,7 +531,14 @@
                 <w:color w:val="auto"/>
                 <w:szCs w:val="24"/>
               </w:rPr>
-              <w:t>Группа КИБ-9</w:t>
+              <w:t>Группа КИБ-</w:t>
+            </w:r>
+            <w:r>
+              <w:rPr>
+                <w:color w:val="auto"/>
+                <w:szCs w:val="24"/>
+              </w:rPr>
+              <w:t>0</w:t>
             </w:r>
             <w:r>
               <w:rPr>
@@ -5218,7 +5225,6 @@
       <w:r>
         <w:t xml:space="preserve">Предметом исследования является процесс обеспечения безопасности информационных систем, поддержания конфиденциальности, целостности и доступности данных в условиях потенциальных компьютерных инцидентов. Исследуется эффективность передачи сигналов об угрозах, оперативность реакции на них, а также механизмы обеспечения конфиденциальности при передаче и обработке информации в рамках системы </w:t>
       </w:r>
-      <w:proofErr w:type="spellStart"/>
       <w:r>
         <w:rPr>
           <w:lang w:val="en-US"/>
@@ -5231,7 +5237,6 @@
         </w:rPr>
         <w:t>azuh</w:t>
       </w:r>
-      <w:proofErr w:type="spellEnd"/>
       <w:r>
         <w:t>.</w:t>
       </w:r>
@@ -5244,7 +5249,6 @@
       <w:r>
         <w:t xml:space="preserve">Цель исследования заключается в разработке и совершенствовании методов, алгоритмов и технологий, обеспечивающих высокий уровень безопасности информационных ресурсов, а также оперативное и эффективное реагирование на возможные угрозы, с сохранением конфиденциальности, целостности и доступности передаваемой информации в рамках </w:t>
       </w:r>
-      <w:proofErr w:type="spellStart"/>
       <w:r>
         <w:rPr>
           <w:lang w:val="en-US"/>
@@ -5257,7 +5261,6 @@
         </w:rPr>
         <w:t>azuh</w:t>
       </w:r>
-      <w:proofErr w:type="spellEnd"/>
       <w:r>
         <w:t>.</w:t>
       </w:r>
@@ -5281,9 +5284,8 @@
         <w:ind w:right="19" w:firstLine="737"/>
       </w:pPr>
       <w:r>
-        <w:t>Провести анализ архитектуры и функциональных возможностей системы управления, мониторинга и реагирования на компьютерные инциденты (</w:t>
-      </w:r>
-      <w:proofErr w:type="spellStart"/>
+        <w:t xml:space="preserve">Провести анализ архитектуры и функциональных возможностей системы управления, мониторинга и реагирования на компьютерные инциденты </w:t>
+      </w:r>
       <w:r>
         <w:rPr>
           <w:lang w:val="en-US"/>
@@ -5296,9 +5298,8 @@
         </w:rPr>
         <w:t>azuh</w:t>
       </w:r>
-      <w:proofErr w:type="spellEnd"/>
-      <w:r>
-        <w:t>).</w:t>
+      <w:r>
+        <w:t>.</w:t>
       </w:r>
     </w:p>
     <w:p>
@@ -5316,14 +5317,12 @@
       <w:r>
         <w:t>W</w:t>
       </w:r>
-      <w:proofErr w:type="spellStart"/>
       <w:r>
         <w:rPr>
           <w:lang w:val="en-US"/>
         </w:rPr>
         <w:t>azuh</w:t>
       </w:r>
-      <w:proofErr w:type="spellEnd"/>
       <w:r>
         <w:t xml:space="preserve"> в соответствии с нормативными документами, определяя их основные характеристики и функциональные аспекты.</w:t>
       </w:r>
@@ -5343,14 +5342,12 @@
       <w:r>
         <w:t>W</w:t>
       </w:r>
-      <w:proofErr w:type="spellStart"/>
       <w:r>
         <w:rPr>
           <w:lang w:val="en-US"/>
         </w:rPr>
         <w:t>azuh</w:t>
       </w:r>
-      <w:proofErr w:type="spellEnd"/>
       <w:r>
         <w:t xml:space="preserve"> в соответствии с нормативными документами, выявив потенциальные уязвимости и риски.</w:t>
       </w:r>
@@ -5370,28 +5367,24 @@
       <w:r>
         <w:t>W</w:t>
       </w:r>
-      <w:proofErr w:type="spellStart"/>
       <w:r>
         <w:rPr>
           <w:lang w:val="en-US"/>
         </w:rPr>
         <w:t>azuh</w:t>
       </w:r>
-      <w:proofErr w:type="spellEnd"/>
       <w:r>
         <w:t xml:space="preserve"> на основе оценки возможностей внешних и внутренних нарушителей, анализа уязвимостей системы, возможных методов атак, и последствий нарушения безопасности информации. Разработать модель актуальных угроз безопасности информации для </w:t>
       </w:r>
       <w:r>
         <w:t>W</w:t>
       </w:r>
-      <w:proofErr w:type="spellStart"/>
       <w:r>
         <w:rPr>
           <w:lang w:val="en-US"/>
         </w:rPr>
         <w:t>azuh</w:t>
       </w:r>
-      <w:proofErr w:type="spellEnd"/>
       <w:r>
         <w:t>.</w:t>
       </w:r>
@@ -5412,14 +5405,12 @@
       <w:r>
         <w:t>W</w:t>
       </w:r>
-      <w:proofErr w:type="spellStart"/>
       <w:r>
         <w:rPr>
           <w:lang w:val="en-US"/>
         </w:rPr>
         <w:t>azuh</w:t>
       </w:r>
-      <w:proofErr w:type="spellEnd"/>
       <w:r>
         <w:t>, учитывая особенности функционирования и специфику системы.</w:t>
       </w:r>
@@ -5439,14 +5430,12 @@
       <w:r>
         <w:t>W</w:t>
       </w:r>
-      <w:proofErr w:type="spellStart"/>
       <w:r>
         <w:rPr>
           <w:lang w:val="en-US"/>
         </w:rPr>
         <w:t>azuh</w:t>
       </w:r>
-      <w:proofErr w:type="spellEnd"/>
       <w:r>
         <w:t>, оценить их соответствие необходимому уровню защищенности и предложить возможные улучшения.</w:t>
       </w:r>
@@ -5478,14 +5467,12 @@
       <w:r>
         <w:t>W</w:t>
       </w:r>
-      <w:proofErr w:type="spellStart"/>
       <w:r>
         <w:rPr>
           <w:lang w:val="en-US"/>
         </w:rPr>
         <w:t>azuh</w:t>
       </w:r>
-      <w:proofErr w:type="spellEnd"/>
       <w:r>
         <w:t>, определение защищаемых информационных ресурсов - информации и информационной инфраструктуры, классификация</w:t>
       </w:r>
@@ -5500,13 +5487,19 @@
         <w:ind w:right="19" w:firstLine="737"/>
       </w:pPr>
       <w:r>
-        <w:t>Система управления, мониторинга и реагирования на компьютерные инциденты (</w:t>
-      </w:r>
-      <w:r>
-        <w:t>WAZUH</w:t>
-      </w:r>
-      <w:r>
-        <w:t>) играет ключевую роль в информационно-управляющей структуре организации. Работа системы направлена на:</w:t>
+        <w:t xml:space="preserve">Система управления, мониторинга и реагирования на компьютерные инциденты </w:t>
+      </w:r>
+      <w:r>
+        <w:t>W</w:t>
+      </w:r>
+      <w:r>
+        <w:rPr>
+          <w:lang w:val="en-US"/>
+        </w:rPr>
+        <w:t>azuh</w:t>
+      </w:r>
+      <w:r>
+        <w:t xml:space="preserve"> играет ключевую роль в информационно-управляющей структуре организации. Работа системы направлена на:</w:t>
       </w:r>
     </w:p>
     <w:p>
@@ -5624,35 +5617,31 @@
     <w:p>
       <w:r>
         <w:lastRenderedPageBreak/>
-        <w:t>Цели реализуются через внедрение единой компьютерной информационно-управляющей системы на предприятиях, где в фокусе находится система управления, мониторинга и реагирования на компьютерные инциденты (</w:t>
+        <w:t xml:space="preserve">Цели реализуются через внедрение единой компьютерной информационно-управляющей системы на предприятиях, где в фокусе находится система управления, мониторинга и реагирования на компьютерные инциденты </w:t>
       </w:r>
       <w:r>
         <w:t>W</w:t>
       </w:r>
-      <w:proofErr w:type="spellStart"/>
       <w:r>
         <w:rPr>
           <w:lang w:val="en-US"/>
         </w:rPr>
         <w:t>azuh</w:t>
       </w:r>
-      <w:proofErr w:type="spellEnd"/>
-      <w:r>
-        <w:t>). Этот переход также включает в себя переход на безбумажную технологию работы, автоматическое формирование отчетных форм, а также автоматизированный анализ, поддержку и контроль принимаемых решений в области информационной безопасности.</w:t>
+      <w:r>
+        <w:t>. Этот переход также включает в себя переход на безбумажную технологию работы, автоматическое формирование отчетных форм, а также автоматизированный анализ, поддержку и контроль принимаемых решений в области информационной безопасности.</w:t>
       </w:r>
     </w:p>
     <w:p>
       <w:r>
         <w:t>W</w:t>
       </w:r>
-      <w:proofErr w:type="spellStart"/>
       <w:r>
         <w:rPr>
           <w:lang w:val="en-US"/>
         </w:rPr>
         <w:t>azuh</w:t>
       </w:r>
-      <w:proofErr w:type="spellEnd"/>
       <w:r>
         <w:t xml:space="preserve"> обеспечивает автоматическое выявление и оперативное устранение причин, связанных с компьютерными инцидентами, гарантируя эффективное реагирование на потенциальные угрозы и минимизацию последствий. Система включает в себя комплексы технического диагностирования, предоставляющие возможность оперативно выявлять и анализировать инциденты, а также расшифровывать информацию, поступающую из различных источников, для более точного определения характера и происхождения угроз.</w:t>
       </w:r>
@@ -5664,14 +5653,12 @@
       <w:r>
         <w:t>W</w:t>
       </w:r>
-      <w:proofErr w:type="spellStart"/>
       <w:r>
         <w:rPr>
           <w:lang w:val="en-US"/>
         </w:rPr>
         <w:t>azuh</w:t>
       </w:r>
-      <w:proofErr w:type="spellEnd"/>
       <w:r>
         <w:rPr>
           <w:i/>
@@ -6549,18 +6536,16 @@
         </w:numPr>
       </w:pPr>
       <w:r>
-        <w:t>Защищаемой информацией в подсистеме управления, мониторинга и реагирования на компьютерные инциденты (</w:t>
-      </w:r>
-      <w:proofErr w:type="spellStart"/>
+        <w:t xml:space="preserve">Защищаемой информацией в подсистеме управления, мониторинга и реагирования на компьютерные инциденты </w:t>
+      </w:r>
       <w:r>
         <w:rPr>
           <w:lang w:val="en-US"/>
         </w:rPr>
         <w:t>Wazuh</w:t>
       </w:r>
-      <w:proofErr w:type="spellEnd"/>
-      <w:r>
-        <w:t>) являются:</w:t>
+      <w:r>
+        <w:t xml:space="preserve"> являются:</w:t>
       </w:r>
     </w:p>
     <w:p>
@@ -6589,14 +6574,12 @@
       <w:r>
         <w:t>W</w:t>
       </w:r>
-      <w:proofErr w:type="spellStart"/>
       <w:r>
         <w:rPr>
           <w:lang w:val="en-US"/>
         </w:rPr>
         <w:t>azuh</w:t>
       </w:r>
-      <w:proofErr w:type="spellEnd"/>
       <w:r>
         <w:t>.</w:t>
       </w:r>
@@ -6610,15 +6593,7 @@
         </w:numPr>
       </w:pPr>
       <w:r>
-        <w:t xml:space="preserve">Системные сообщения и </w:t>
-      </w:r>
-      <w:proofErr w:type="spellStart"/>
-      <w:r>
-        <w:t>логи</w:t>
-      </w:r>
-      <w:proofErr w:type="spellEnd"/>
-      <w:r>
-        <w:t>:</w:t>
+        <w:t>Системные сообщения и логи:</w:t>
       </w:r>
     </w:p>
     <w:p>
@@ -6659,14 +6634,12 @@
       <w:r>
         <w:t>W</w:t>
       </w:r>
-      <w:proofErr w:type="spellStart"/>
       <w:r>
         <w:rPr>
           <w:lang w:val="en-US"/>
         </w:rPr>
         <w:t>azuh</w:t>
       </w:r>
-      <w:proofErr w:type="spellEnd"/>
       <w:r>
         <w:t xml:space="preserve"> для мониторинга и контроля различных параметров.</w:t>
       </w:r>
@@ -6724,14 +6697,12 @@
       <w:r>
         <w:t>W</w:t>
       </w:r>
-      <w:proofErr w:type="spellStart"/>
       <w:r>
         <w:rPr>
           <w:lang w:val="en-US"/>
         </w:rPr>
         <w:t>azuh</w:t>
       </w:r>
-      <w:proofErr w:type="spellEnd"/>
       <w:r>
         <w:t>, их ролях и уровнях доступа.</w:t>
       </w:r>
@@ -6743,14 +6714,12 @@
       <w:r>
         <w:t>W</w:t>
       </w:r>
-      <w:proofErr w:type="spellStart"/>
       <w:r>
         <w:rPr>
           <w:lang w:val="en-US"/>
         </w:rPr>
         <w:t>azuh</w:t>
       </w:r>
-      <w:proofErr w:type="spellEnd"/>
       <w:r>
         <w:t xml:space="preserve"> являются:</w:t>
       </w:r>
@@ -6855,14 +6824,12 @@
       <w:r>
         <w:t>W</w:t>
       </w:r>
-      <w:proofErr w:type="spellStart"/>
       <w:r>
         <w:rPr>
           <w:lang w:val="en-US"/>
         </w:rPr>
         <w:t>azuh</w:t>
       </w:r>
-      <w:proofErr w:type="spellEnd"/>
       <w:r>
         <w:t>.</w:t>
       </w:r>
@@ -6923,14 +6890,12 @@
       <w:r>
         <w:t>W</w:t>
       </w:r>
-      <w:proofErr w:type="spellStart"/>
       <w:r>
         <w:rPr>
           <w:lang w:val="en-US"/>
         </w:rPr>
         <w:t>azuh</w:t>
       </w:r>
-      <w:proofErr w:type="spellEnd"/>
       <w:r>
         <w:t xml:space="preserve"> является многопользовательской, права доступа сотрудников к информации разграничены. Так как система многопользовательская, ей присваивается первая группа. Данная группа включает многопользовательские АС, в которых обрабатывается и хранится информация разных уровней конфиденциальности. </w:t>
       </w:r>
@@ -6943,14 +6908,12 @@
       <w:r>
         <w:t>W</w:t>
       </w:r>
-      <w:proofErr w:type="spellStart"/>
       <w:r>
         <w:rPr>
           <w:lang w:val="en-US"/>
         </w:rPr>
         <w:t>azuh</w:t>
       </w:r>
-      <w:proofErr w:type="spellEnd"/>
       <w:r>
         <w:t xml:space="preserve"> является АС с классом защищенности 1Г, так как в ней обрабатывается и хранится информация разных уровней конфиденциальности. Система не обрабатывает секретную информацию (</w:t>
       </w:r>
@@ -7018,14 +6981,12 @@
       <w:r>
         <w:t>W</w:t>
       </w:r>
-      <w:proofErr w:type="spellStart"/>
       <w:r>
         <w:rPr>
           <w:lang w:val="en-US"/>
         </w:rPr>
         <w:t>azuh</w:t>
       </w:r>
-      <w:proofErr w:type="spellEnd"/>
       <w:r>
         <w:t xml:space="preserve"> </w:t>
       </w:r>
@@ -7050,14 +7011,12 @@
       <w:r>
         <w:t>W</w:t>
       </w:r>
-      <w:proofErr w:type="spellStart"/>
       <w:r>
         <w:rPr>
           <w:lang w:val="en-US"/>
         </w:rPr>
         <w:t>azuh</w:t>
       </w:r>
-      <w:proofErr w:type="spellEnd"/>
       <w:r>
         <w:t xml:space="preserve"> </w:t>
       </w:r>
@@ -7095,15 +7054,7 @@
         <w:t xml:space="preserve"> </w:t>
       </w:r>
       <w:r>
-        <w:t xml:space="preserve">Классификация как </w:t>
-      </w:r>
-      <w:proofErr w:type="spellStart"/>
-      <w:r>
-        <w:t>ИСПДн</w:t>
-      </w:r>
-      <w:proofErr w:type="spellEnd"/>
-      <w:r>
-        <w:t xml:space="preserve"> </w:t>
+        <w:t xml:space="preserve">Классификация как ИСПДн </w:t>
       </w:r>
     </w:p>
     <w:p>
@@ -7117,14 +7068,12 @@
       <w:r>
         <w:t>W</w:t>
       </w:r>
-      <w:proofErr w:type="spellStart"/>
       <w:r>
         <w:rPr>
           <w:lang w:val="en-US"/>
         </w:rPr>
         <w:t>azuh</w:t>
       </w:r>
-      <w:proofErr w:type="spellEnd"/>
       <w:r>
         <w:t xml:space="preserve"> происходит обработка персональных данных, её можно отнести к информационным системам персональных данных. Классифицировать систему необходимо в соответствии с Приказом ФСТЭК России от 18 февраля 2013 г №21 «Об утверждении состава и содержания организационных и технических мер по обеспечению безопасности персональных данных при их обработке в информационных системах персональных данных». </w:t>
       </w:r>
@@ -7135,15 +7084,7 @@
         <w:ind w:right="19" w:firstLine="708"/>
       </w:pPr>
       <w:r>
-        <w:t xml:space="preserve">Уровень защищенности для </w:t>
-      </w:r>
-      <w:proofErr w:type="spellStart"/>
-      <w:r>
-        <w:t>ИСПДн</w:t>
-      </w:r>
-      <w:proofErr w:type="spellEnd"/>
-      <w:r>
-        <w:t xml:space="preserve"> определяется на основе Постановления Правительства РФ от 01.11.2012 N 1119: уровень защищенности персональных данных зависит от того, угрозы какого типа (1, 2 или 3) актуальны для информационной системы. </w:t>
+        <w:t xml:space="preserve">Уровень защищенности для ИСПДн определяется на основе Постановления Правительства РФ от 01.11.2012 N 1119: уровень защищенности персональных данных зависит от того, угрозы какого типа (1, 2 или 3) актуальны для информационной системы. </w:t>
       </w:r>
       <w:r>
         <w:t>М</w:t>
@@ -7199,14 +7140,12 @@
       <w:r>
         <w:t>W</w:t>
       </w:r>
-      <w:proofErr w:type="spellStart"/>
       <w:r>
         <w:rPr>
           <w:lang w:val="en-US"/>
         </w:rPr>
         <w:t>azuh</w:t>
       </w:r>
-      <w:proofErr w:type="spellEnd"/>
       <w:r>
         <w:t xml:space="preserve">: </w:t>
       </w:r>
@@ -7422,24 +7361,14 @@
       <w:r>
         <w:t>W</w:t>
       </w:r>
-      <w:proofErr w:type="spellStart"/>
       <w:r>
         <w:rPr>
           <w:lang w:val="en-US"/>
         </w:rPr>
         <w:t>azuh</w:t>
       </w:r>
-      <w:proofErr w:type="spellEnd"/>
-      <w:r>
-        <w:t xml:space="preserve">, как для </w:t>
-      </w:r>
-      <w:proofErr w:type="spellStart"/>
-      <w:r>
-        <w:t>ИСПДн</w:t>
-      </w:r>
-      <w:proofErr w:type="spellEnd"/>
-      <w:r>
-        <w:t xml:space="preserve">: </w:t>
+      <w:r>
+        <w:t xml:space="preserve">, как для ИСПДн: </w:t>
       </w:r>
     </w:p>
     <w:p>
@@ -7448,15 +7377,7 @@
         <w:ind w:right="19" w:firstLine="708"/>
       </w:pPr>
       <w:r>
-        <w:t xml:space="preserve">В соответствии с базовой моделью угроз безопасности информации при их обработке в </w:t>
-      </w:r>
-      <w:proofErr w:type="spellStart"/>
-      <w:r>
-        <w:t>ИСПДн</w:t>
-      </w:r>
-      <w:proofErr w:type="spellEnd"/>
-      <w:r>
-        <w:t xml:space="preserve">: </w:t>
+        <w:t xml:space="preserve">В соответствии с базовой моделью угроз безопасности информации при их обработке в ИСПДн: </w:t>
       </w:r>
     </w:p>
     <w:p>
@@ -7601,14 +7522,12 @@
       <w:r>
         <w:t>W</w:t>
       </w:r>
-      <w:proofErr w:type="spellStart"/>
       <w:r>
         <w:rPr>
           <w:lang w:val="en-US"/>
         </w:rPr>
         <w:t>azuh</w:t>
       </w:r>
-      <w:proofErr w:type="spellEnd"/>
       <w:r>
         <w:t xml:space="preserve">: </w:t>
       </w:r>
@@ -8879,15 +8798,7 @@
               <w:ind w:firstLine="0"/>
             </w:pPr>
             <w:r>
-              <w:t xml:space="preserve">Защита </w:t>
-            </w:r>
-            <w:proofErr w:type="spellStart"/>
-            <w:r>
-              <w:t>аутентификационной</w:t>
-            </w:r>
-            <w:proofErr w:type="spellEnd"/>
-            <w:r>
-              <w:t xml:space="preserve"> информации при передаче </w:t>
+              <w:t xml:space="preserve">Защита аутентификационной информации при передаче </w:t>
             </w:r>
           </w:p>
         </w:tc>
@@ -12976,15 +12887,7 @@
     </w:p>
     <w:p>
       <w:r>
-        <w:t xml:space="preserve">Для </w:t>
-      </w:r>
-      <w:proofErr w:type="spellStart"/>
-      <w:r>
-        <w:t>ИСПДн</w:t>
-      </w:r>
-      <w:proofErr w:type="spellEnd"/>
-      <w:r>
-        <w:t xml:space="preserve"> 2 класса защищенности в приказе ФСТЭК от 18 февраля 2013 года № 21 перечислены состав и содержание мер защиты информации. Так как меры в приказах 21 и 31 ФСТЭК схожи, то укажем только различия в содержании мер: </w:t>
+        <w:t xml:space="preserve">Для ИСПДн 2 класса защищенности в приказе ФСТЭК от 18 февраля 2013 года № 21 перечислены состав и содержание мер защиты информации. Так как меры в приказах 21 и 31 ФСТЭК схожи, то укажем только различия в содержании мер: </w:t>
       </w:r>
     </w:p>
     <w:p>
@@ -14063,11 +13966,9 @@
               <w:ind w:firstLine="0"/>
               <w:jc w:val="left"/>
             </w:pPr>
-            <w:proofErr w:type="spellStart"/>
             <w:r>
               <w:t>security_administrator</w:t>
             </w:r>
-            <w:proofErr w:type="spellEnd"/>
           </w:p>
         </w:tc>
         <w:tc>
@@ -14110,12 +14011,10 @@
               <w:ind w:firstLine="0"/>
               <w:jc w:val="left"/>
             </w:pPr>
-            <w:proofErr w:type="spellStart"/>
             <w:r>
               <w:lastRenderedPageBreak/>
               <w:t>incident_manager</w:t>
             </w:r>
-            <w:proofErr w:type="spellEnd"/>
           </w:p>
         </w:tc>
         <w:tc>
@@ -14164,11 +14063,9 @@
               </w:rPr>
               <w:t>default_</w:t>
             </w:r>
-            <w:proofErr w:type="spellStart"/>
             <w:r>
               <w:t>user</w:t>
             </w:r>
-            <w:proofErr w:type="spellEnd"/>
           </w:p>
         </w:tc>
         <w:tc>
@@ -14211,11 +14108,9 @@
               <w:ind w:firstLine="0"/>
               <w:jc w:val="left"/>
             </w:pPr>
-            <w:proofErr w:type="spellStart"/>
             <w:r>
               <w:t>recovery_specialist</w:t>
             </w:r>
-            <w:proofErr w:type="spellEnd"/>
           </w:p>
         </w:tc>
         <w:tc>
@@ -14300,14 +14195,12 @@
       <w:r>
         <w:t>W</w:t>
       </w:r>
-      <w:proofErr w:type="spellStart"/>
       <w:r>
         <w:rPr>
           <w:lang w:val="en-US"/>
         </w:rPr>
         <w:t>azuh</w:t>
       </w:r>
-      <w:proofErr w:type="spellEnd"/>
       <w:r>
         <w:t xml:space="preserve"> частично содержит меры защиты информации, представленные в нормативных документах, рассмотренных в подпункте выше. </w:t>
       </w:r>
@@ -15729,16 +15622,11 @@
           <w:numId w:val="45"/>
         </w:numPr>
       </w:pPr>
-      <w:proofErr w:type="spellStart"/>
       <w:r>
         <w:t>э</w:t>
       </w:r>
       <w:r>
-        <w:t>шелонированность</w:t>
-      </w:r>
-      <w:proofErr w:type="spellEnd"/>
-      <w:r>
-        <w:t xml:space="preserve"> обороны. Каждый потенциальный канал утечки должен иметь несколько рубежей системы защиты, затрудняющих работу потенциального похитителя информации. </w:t>
+        <w:t xml:space="preserve">шелонированность обороны. Каждый потенциальный канал утечки должен иметь несколько рубежей системы защиты, затрудняющих работу потенциального похитителя информации. </w:t>
       </w:r>
     </w:p>
     <w:p>
@@ -16086,15 +15974,7 @@
         <w:t xml:space="preserve">каждого узла от атак, подробного сбора информации для аудита и анализа рекомендуется использовать </w:t>
       </w:r>
       <w:r>
-        <w:t xml:space="preserve">ESET </w:t>
-      </w:r>
-      <w:proofErr w:type="spellStart"/>
-      <w:r>
-        <w:t>Endpoint</w:t>
-      </w:r>
-      <w:proofErr w:type="spellEnd"/>
-      <w:r>
-        <w:t xml:space="preserve"> Security;</w:t>
+        <w:t>ESET Endpoint Security;</w:t>
       </w:r>
     </w:p>
     <w:p>
@@ -16183,33 +16063,18 @@
       <w:r>
         <w:t xml:space="preserve">рекомендуется использовать продукт компании </w:t>
       </w:r>
-      <w:proofErr w:type="spellStart"/>
       <w:r>
         <w:rPr>
           <w:lang w:val="en-US"/>
         </w:rPr>
         <w:t>InfoTecs</w:t>
       </w:r>
-      <w:proofErr w:type="spellEnd"/>
       <w:r>
         <w:t xml:space="preserve"> </w:t>
       </w:r>
       <w:bookmarkStart w:id="20" w:name="_Hlk121306819"/>
-      <w:proofErr w:type="spellStart"/>
-      <w:r>
-        <w:t>ViPNet</w:t>
-      </w:r>
-      <w:proofErr w:type="spellEnd"/>
-      <w:r>
-        <w:t xml:space="preserve"> </w:t>
-      </w:r>
-      <w:proofErr w:type="spellStart"/>
-      <w:r>
-        <w:t>xFirewall</w:t>
-      </w:r>
-      <w:proofErr w:type="spellEnd"/>
-      <w:r>
-        <w:t xml:space="preserve"> 5</w:t>
+      <w:r>
+        <w:t>ViPNet xFirewall 5</w:t>
       </w:r>
       <w:bookmarkEnd w:id="20"/>
       <w:r>
@@ -16248,14 +16113,21 @@
       <w:r>
         <w:t xml:space="preserve">системы выступает другой продукт компании – </w:t>
       </w:r>
-      <w:proofErr w:type="spellStart"/>
       <w:r>
         <w:rPr>
           <w:lang w:val="en-US"/>
         </w:rPr>
         <w:t>Wazuh</w:t>
       </w:r>
-      <w:proofErr w:type="spellEnd"/>
+      <w:r>
+        <w:t xml:space="preserve"> </w:t>
+      </w:r>
+      <w:r>
+        <w:rPr>
+          <w:lang w:val="en-US"/>
+        </w:rPr>
+        <w:t>SIEM</w:t>
+      </w:r>
       <w:r>
         <w:t>.</w:t>
       </w:r>
@@ -16283,15 +16155,7 @@
         <w:ind w:right="19"/>
       </w:pPr>
       <w:r>
-        <w:t xml:space="preserve">Система управления информационными потоками и предотвращения утечек конфиденциальной информации (DLP) разработана с целью эффективного предотвращения раскрытия конфиденциальных данных. Основанная на анализе данных, пересекающих границы защищаемой информационной системы, она активно контролирует передачу информации. При обнаружении потока, содержащего конфиденциальную информацию, система активирует механизм блокировки передачи сообщения, пакета или сессии. DLP-система включает в себя компоненты на сетевом уровне и компоненты на уровне хоста. Сетевые компоненты следят за трафиком, пересекающим границы информационной системы, и обычно установлены на прокси-серверах, почтовых серверах и отдельных серверах. Компоненты уровня хоста, в свою очередь, размещаются на персональных компьютерах сотрудников и контролируют каналы, такие как запись на носители информации (компакт-диски, флэш-накопители и т. д.). </w:t>
-      </w:r>
-      <w:proofErr w:type="spellStart"/>
-      <w:r>
-        <w:t>Хостовые</w:t>
-      </w:r>
-      <w:proofErr w:type="spellEnd"/>
-      <w:r>
-        <w:t xml:space="preserve"> компоненты также стремятся обнаруживать изменения в сетевых настройках, установку программ для туннелирования, использование стеганографии и другие потенциальные методы обхода контроля.</w:t>
+        <w:t>Система управления информационными потоками и предотвращения утечек конфиденциальной информации (DLP) разработана с целью эффективного предотвращения раскрытия конфиденциальных данных. Основанная на анализе данных, пересекающих границы защищаемой информационной системы, она активно контролирует передачу информации. При обнаружении потока, содержащего конфиденциальную информацию, система активирует механизм блокировки передачи сообщения, пакета или сессии. DLP-система включает в себя компоненты на сетевом уровне и компоненты на уровне хоста. Сетевые компоненты следят за трафиком, пересекающим границы информационной системы, и обычно установлены на прокси-серверах, почтовых серверах и отдельных серверах. Компоненты уровня хоста, в свою очередь, размещаются на персональных компьютерах сотрудников и контролируют каналы, такие как запись на носители информации (компакт-диски, флэш-накопители и т. д.). Хостовые компоненты также стремятся обнаруживать изменения в сетевых настройках, установку программ для туннелирования, использование стеганографии и другие потенциальные методы обхода контроля.</w:t>
       </w:r>
       <w:r>
         <w:t xml:space="preserve"> </w:t>
@@ -16299,13 +16163,8 @@
       <w:r>
         <w:t xml:space="preserve">К использованию рекомендуется </w:t>
       </w:r>
-      <w:proofErr w:type="spellStart"/>
-      <w:r>
-        <w:t>DeviceLock</w:t>
-      </w:r>
-      <w:proofErr w:type="spellEnd"/>
-      <w:r>
-        <w:t xml:space="preserve"> DLP</w:t>
+      <w:r>
+        <w:t>DeviceLock DLP</w:t>
       </w:r>
       <w:r>
         <w:t>.</w:t>
@@ -16434,28 +16293,24 @@
       <w:r>
         <w:t>W</w:t>
       </w:r>
-      <w:proofErr w:type="spellStart"/>
       <w:r>
         <w:rPr>
           <w:lang w:val="en-US"/>
         </w:rPr>
         <w:t>azuh</w:t>
       </w:r>
-      <w:proofErr w:type="spellEnd"/>
       <w:r>
         <w:t xml:space="preserve">). Первая глава работы посвящена определению информационных активов данной системы, выявлению потенциальных угроз безопасности, а также установлению соответствия требованиям, предъявляемым нормативными документами. В процессе исследования проведена классификация </w:t>
       </w:r>
       <w:r>
         <w:t>W</w:t>
       </w:r>
-      <w:proofErr w:type="spellStart"/>
       <w:r>
         <w:rPr>
           <w:lang w:val="en-US"/>
         </w:rPr>
         <w:t>azuh</w:t>
       </w:r>
-      <w:proofErr w:type="spellEnd"/>
       <w:r>
         <w:t xml:space="preserve"> в соответствии с тремя ключевыми нормативными документами</w:t>
       </w:r>
@@ -16519,14 +16374,12 @@
       <w:r>
         <w:t>W</w:t>
       </w:r>
-      <w:proofErr w:type="spellStart"/>
       <w:r>
         <w:rPr>
           <w:lang w:val="en-US"/>
         </w:rPr>
         <w:t>azuh</w:t>
       </w:r>
-      <w:proofErr w:type="spellEnd"/>
       <w:r>
         <w:t xml:space="preserve">. </w:t>
       </w:r>
@@ -16542,14 +16395,12 @@
       <w:r>
         <w:t>W</w:t>
       </w:r>
-      <w:proofErr w:type="spellStart"/>
       <w:r>
         <w:rPr>
           <w:lang w:val="en-US"/>
         </w:rPr>
         <w:t>azuh</w:t>
       </w:r>
-      <w:proofErr w:type="spellEnd"/>
       <w:r>
         <w:t xml:space="preserve"> и предложения по применению дополнительных программно-аппаратных средств. </w:t>
       </w:r>

</xml_diff>